<commit_message>
Finalisation resume + rapport
</commit_message>
<xml_diff>
--- a/documentation/travail_bachelor/resume_Word.docx
+++ b/documentation/travail_bachelor/resume_Word.docx
@@ -75,316 +75,19 @@
       <w:r>
         <w:rPr>
           <w:rFonts w:ascii="Times New Roman" w:hAnsi="Times New Roman" w:cs="Times New Roman"/>
-        </w:rPr>
-        <w:t xml:space="preserve"> </w:t>
-      </w:r>
-      <w:r>
-        <w:rPr>
-          <w:rFonts w:ascii="Times New Roman" w:hAnsi="Times New Roman" w:cs="Times New Roman"/>
-        </w:rPr>
-        <w:tab/>
-      </w:r>
-      <w:bookmarkStart w:id="0" w:name="__DdeLink__4588_3452250398"/>
-      <w:r>
-        <w:rPr>
-          <w:rFonts w:ascii="Times New Roman" w:hAnsi="Times New Roman" w:cs="Times New Roman"/>
-          <w:sz w:val="24"/>
-          <w:szCs w:val="24"/>
-        </w:rPr>
-        <w:t>La majorité des moyens de réservation de nos jours sont soit au travers de formulaires sur</w:t>
-      </w:r>
-      <w:r>
-        <w:rPr>
-          <w:rFonts w:ascii="Times New Roman" w:hAnsi="Times New Roman" w:cs="Times New Roman"/>
-          <w:sz w:val="24"/>
-          <w:szCs w:val="24"/>
-        </w:rPr>
-        <w:t xml:space="preserve"> </w:t>
-      </w:r>
-      <w:r>
-        <w:rPr>
-          <w:rFonts w:ascii="Times New Roman" w:hAnsi="Times New Roman" w:cs="Times New Roman"/>
-          <w:sz w:val="24"/>
-          <w:szCs w:val="24"/>
-        </w:rPr>
-        <w:t>une page web, d'appels téléphoniques ou de prises de rendez-vous en personne. Il existe parfois la</w:t>
-      </w:r>
-      <w:r>
-        <w:rPr>
-          <w:rFonts w:ascii="Times New Roman" w:hAnsi="Times New Roman" w:cs="Times New Roman"/>
-          <w:sz w:val="24"/>
-          <w:szCs w:val="24"/>
-        </w:rPr>
-        <w:t xml:space="preserve"> </w:t>
-      </w:r>
-      <w:r>
-        <w:rPr>
-          <w:rFonts w:ascii="Times New Roman" w:hAnsi="Times New Roman" w:cs="Times New Roman"/>
-          <w:sz w:val="24"/>
-          <w:szCs w:val="24"/>
-        </w:rPr>
-        <w:t>possibilité de réserver par téléphone mais ces cas sont rares et nécessitent l'intervention d'un</w:t>
-      </w:r>
-      <w:r>
-        <w:rPr>
-          <w:rFonts w:ascii="Times New Roman" w:hAnsi="Times New Roman" w:cs="Times New Roman"/>
-          <w:sz w:val="24"/>
-          <w:szCs w:val="24"/>
-        </w:rPr>
-        <w:t xml:space="preserve"> </w:t>
-      </w:r>
-      <w:r>
-        <w:rPr>
-          <w:rFonts w:ascii="Times New Roman" w:hAnsi="Times New Roman" w:cs="Times New Roman"/>
-          <w:sz w:val="24"/>
-          <w:szCs w:val="24"/>
-        </w:rPr>
-        <w:t>opérateur humain. C'est donc dans ce cadre-ci que le projet de réalisation d'un Chatbot intervient ;</w:t>
-      </w:r>
-      <w:r>
-        <w:rPr>
-          <w:rFonts w:ascii="Times New Roman" w:hAnsi="Times New Roman" w:cs="Times New Roman"/>
-          <w:sz w:val="24"/>
-          <w:szCs w:val="24"/>
-        </w:rPr>
-        <w:t xml:space="preserve"> </w:t>
-      </w:r>
-      <w:r>
-        <w:rPr>
-          <w:rFonts w:ascii="Times New Roman" w:hAnsi="Times New Roman" w:cs="Times New Roman"/>
-          <w:sz w:val="24"/>
-          <w:szCs w:val="24"/>
-        </w:rPr>
-        <w:t>mettant au passage à disposition divers canaux de communications tels que Telegram et dans le</w:t>
-      </w:r>
-      <w:r>
-        <w:rPr>
-          <w:rFonts w:ascii="Times New Roman" w:hAnsi="Times New Roman" w:cs="Times New Roman"/>
-          <w:sz w:val="24"/>
-          <w:szCs w:val="24"/>
-        </w:rPr>
-        <w:t xml:space="preserve"> </w:t>
-      </w:r>
-      <w:r>
-        <w:rPr>
-          <w:rFonts w:ascii="Times New Roman" w:hAnsi="Times New Roman" w:cs="Times New Roman"/>
-          <w:sz w:val="24"/>
-          <w:szCs w:val="24"/>
-        </w:rPr>
-        <w:t>but d’émuler une discussion par messages, une interface web. Le but premier étant de fournir un</w:t>
-      </w:r>
-      <w:r>
-        <w:rPr>
-          <w:rFonts w:ascii="Times New Roman" w:hAnsi="Times New Roman" w:cs="Times New Roman"/>
-          <w:sz w:val="24"/>
-          <w:szCs w:val="24"/>
-        </w:rPr>
-        <w:t xml:space="preserve"> </w:t>
-      </w:r>
-      <w:r>
-        <w:rPr>
-          <w:rFonts w:ascii="Times New Roman" w:hAnsi="Times New Roman" w:cs="Times New Roman"/>
-          <w:sz w:val="24"/>
-          <w:szCs w:val="24"/>
-        </w:rPr>
-        <w:t>nouvel outil qui permettrait de donner un entre- deux aux clients ne souhaitant pas passer par des</w:t>
-      </w:r>
-      <w:r>
-        <w:rPr>
-          <w:rFonts w:ascii="Times New Roman" w:hAnsi="Times New Roman" w:cs="Times New Roman"/>
-          <w:sz w:val="24"/>
-          <w:szCs w:val="24"/>
-        </w:rPr>
-        <w:t xml:space="preserve"> </w:t>
-      </w:r>
-      <w:r>
-        <w:rPr>
-          <w:rFonts w:ascii="Times New Roman" w:hAnsi="Times New Roman" w:cs="Times New Roman"/>
-          <w:sz w:val="24"/>
-          <w:szCs w:val="24"/>
-        </w:rPr>
-        <w:t>pages web mais ne voulant pas non plus passer des appels téléphoniques. Or, afin de mener à bien</w:t>
-      </w:r>
-      <w:r>
-        <w:rPr>
-          <w:rFonts w:ascii="Times New Roman" w:hAnsi="Times New Roman" w:cs="Times New Roman"/>
-          <w:sz w:val="24"/>
-          <w:szCs w:val="24"/>
-        </w:rPr>
-        <w:t xml:space="preserve"> </w:t>
-      </w:r>
-      <w:r>
-        <w:rPr>
-          <w:rFonts w:ascii="Times New Roman" w:hAnsi="Times New Roman" w:cs="Times New Roman"/>
-          <w:sz w:val="24"/>
-          <w:szCs w:val="24"/>
-        </w:rPr>
-        <w:t>ce projet, il a été dans un premier temps nécessaire de comprendre quels composants sont</w:t>
-      </w:r>
-      <w:r>
-        <w:rPr>
-          <w:rFonts w:ascii="Times New Roman" w:hAnsi="Times New Roman" w:cs="Times New Roman"/>
-          <w:sz w:val="24"/>
-          <w:szCs w:val="24"/>
-        </w:rPr>
-        <w:t xml:space="preserve"> </w:t>
-      </w:r>
-      <w:r>
-        <w:rPr>
-          <w:rFonts w:ascii="Times New Roman" w:hAnsi="Times New Roman" w:cs="Times New Roman"/>
-          <w:sz w:val="24"/>
-          <w:szCs w:val="24"/>
-        </w:rPr>
-        <w:t>nécessaires au fonctionnement d'un Chatbot et de par ce modèle, quels types de Chatbots existent</w:t>
-      </w:r>
-      <w:r>
-        <w:rPr>
-          <w:rFonts w:ascii="Times New Roman" w:hAnsi="Times New Roman" w:cs="Times New Roman"/>
-          <w:sz w:val="24"/>
-          <w:szCs w:val="24"/>
-        </w:rPr>
-        <w:t xml:space="preserve"> </w:t>
-      </w:r>
-      <w:r>
-        <w:rPr>
-          <w:rFonts w:ascii="Times New Roman" w:hAnsi="Times New Roman" w:cs="Times New Roman"/>
-          <w:sz w:val="24"/>
-          <w:szCs w:val="24"/>
-        </w:rPr>
-        <w:t>et surtout comment sont-ils implémentés. Un concept important étant le langage naturel et</w:t>
-      </w:r>
-      <w:r>
-        <w:rPr>
-          <w:rFonts w:ascii="Times New Roman" w:hAnsi="Times New Roman" w:cs="Times New Roman"/>
-          <w:sz w:val="24"/>
-          <w:szCs w:val="24"/>
-        </w:rPr>
-        <w:t xml:space="preserve"> </w:t>
-      </w:r>
-      <w:r>
-        <w:rPr>
-          <w:rFonts w:ascii="Times New Roman" w:hAnsi="Times New Roman" w:cs="Times New Roman"/>
-          <w:sz w:val="24"/>
-          <w:szCs w:val="24"/>
-        </w:rPr>
-        <w:t>comment il est traité dans un contexte d'automatisation d'un opérateur conversationnel afin que ce</w:t>
-      </w:r>
-      <w:r>
-        <w:rPr>
-          <w:rFonts w:ascii="Times New Roman" w:hAnsi="Times New Roman" w:cs="Times New Roman"/>
-          <w:sz w:val="24"/>
-          <w:szCs w:val="24"/>
-        </w:rPr>
-        <w:t xml:space="preserve"> </w:t>
-      </w:r>
-      <w:r>
-        <w:rPr>
-          <w:rFonts w:ascii="Times New Roman" w:hAnsi="Times New Roman" w:cs="Times New Roman"/>
-          <w:sz w:val="24"/>
-          <w:szCs w:val="24"/>
-        </w:rPr>
-        <w:t>dernier soit capable de comprendre ce qu'il lui est dit et ainsi de pouvoir répondre correctement à</w:t>
-      </w:r>
-      <w:r>
-        <w:rPr>
-          <w:rFonts w:ascii="Times New Roman" w:hAnsi="Times New Roman" w:cs="Times New Roman"/>
-          <w:sz w:val="24"/>
-          <w:szCs w:val="24"/>
-        </w:rPr>
-        <w:t xml:space="preserve"> </w:t>
-      </w:r>
-      <w:r>
-        <w:rPr>
-          <w:rFonts w:ascii="Times New Roman" w:hAnsi="Times New Roman" w:cs="Times New Roman"/>
-          <w:sz w:val="24"/>
-          <w:szCs w:val="24"/>
-        </w:rPr>
-        <w:t>sa requête. Afin de trouver la technologie la plus pertinente à la réalisation de ce Chatbot, une</w:t>
-      </w:r>
-      <w:r>
-        <w:rPr>
-          <w:rFonts w:ascii="Times New Roman" w:hAnsi="Times New Roman" w:cs="Times New Roman"/>
-          <w:sz w:val="24"/>
-          <w:szCs w:val="24"/>
-        </w:rPr>
-        <w:t xml:space="preserve"> </w:t>
-      </w:r>
-      <w:r>
-        <w:rPr>
-          <w:rFonts w:ascii="Times New Roman" w:hAnsi="Times New Roman" w:cs="Times New Roman"/>
-          <w:sz w:val="24"/>
-          <w:szCs w:val="24"/>
-        </w:rPr>
-        <w:t>multitude de prototypes concernant divers aspects du bot ont été réalisés et étudiés afin de</w:t>
-      </w:r>
-      <w:r>
-        <w:rPr>
-          <w:rFonts w:ascii="Times New Roman" w:hAnsi="Times New Roman" w:cs="Times New Roman"/>
-          <w:sz w:val="24"/>
-          <w:szCs w:val="24"/>
-        </w:rPr>
-        <w:t xml:space="preserve"> </w:t>
-      </w:r>
-      <w:r>
-        <w:rPr>
-          <w:rFonts w:ascii="Times New Roman" w:hAnsi="Times New Roman" w:cs="Times New Roman"/>
-          <w:sz w:val="24"/>
-          <w:szCs w:val="24"/>
-        </w:rPr>
-        <w:t>finalement pouvoir réaliser un Chatbot conversationnel de réservation selon les</w:t>
-      </w:r>
-      <w:r>
-        <w:rPr>
-          <w:rFonts w:ascii="Times New Roman" w:hAnsi="Times New Roman" w:cs="Times New Roman"/>
-          <w:sz w:val="24"/>
-          <w:szCs w:val="24"/>
-        </w:rPr>
-        <w:t xml:space="preserve"> observations finales effectuées</w:t>
-      </w:r>
-      <w:r>
-        <w:rPr>
-          <w:rFonts w:ascii="Times New Roman" w:hAnsi="Times New Roman" w:cs="Times New Roman"/>
-          <w:sz w:val="24"/>
-          <w:szCs w:val="24"/>
-        </w:rPr>
-        <w:t>.</w:t>
-      </w:r>
-    </w:p>
-    <w:p>
-      <w:pPr>
-        <w:spacing w:after="0" w:line="240" w:lineRule="auto"/>
-        <w:jc w:val="both"/>
-        <w:rPr>
-          <w:rFonts w:ascii="Times New Roman" w:hAnsi="Times New Roman" w:cs="Times New Roman"/>
-        </w:rPr>
-      </w:pPr>
-    </w:p>
-    <w:p>
-      <w:pPr>
-        <w:spacing w:after="0" w:line="240" w:lineRule="auto"/>
-        <w:jc w:val="both"/>
-        <w:rPr>
-          <w:rFonts w:ascii="Times New Roman" w:hAnsi="Times New Roman" w:cs="Times New Roman"/>
-        </w:rPr>
-      </w:pPr>
-      <w:bookmarkStart w:id="1" w:name="__DdeLink__1928_2063594322"/>
-      <w:bookmarkEnd w:id="1"/>
-      <w:r>
-        <w:rPr>
-          <w:rFonts w:ascii="Times New Roman" w:hAnsi="Times New Roman" w:cs="Times New Roman"/>
           <w:noProof/>
         </w:rPr>
         <w:drawing>
-          <wp:anchor distT="0" distB="0" distL="114300" distR="114300" simplePos="0" relativeHeight="251658240" behindDoc="0" locked="0" layoutInCell="1" allowOverlap="1" wp14:anchorId="2A319067" wp14:editId="0B3FCAEA">
+          <wp:anchor distT="0" distB="0" distL="114300" distR="114300" simplePos="0" relativeHeight="251658240" behindDoc="0" locked="0" layoutInCell="1" allowOverlap="1" wp14:anchorId="2A319067" wp14:editId="48213835">
             <wp:simplePos x="0" y="0"/>
             <wp:positionH relativeFrom="margin">
               <wp:align>center</wp:align>
             </wp:positionH>
             <wp:positionV relativeFrom="paragraph">
-              <wp:posOffset>289348</wp:posOffset>
+              <wp:posOffset>3836035</wp:posOffset>
             </wp:positionV>
-            <wp:extent cx="2607310" cy="1918970"/>
-            <wp:effectExtent l="0" t="0" r="2540" b="5080"/>
+            <wp:extent cx="2895600" cy="2251710"/>
+            <wp:effectExtent l="0" t="0" r="0" b="0"/>
             <wp:wrapTopAndBottom/>
             <wp:docPr id="287597620" name="Image 2" descr="Une image contenant garçon, dessin humoristique&#10;&#10;Description générée automatiquement"/>
             <wp:cNvGraphicFramePr>
@@ -412,7 +115,7 @@
                   <pic:spPr>
                     <a:xfrm>
                       <a:off x="0" y="0"/>
-                      <a:ext cx="2607310" cy="1918970"/>
+                      <a:ext cx="2895600" cy="2251710"/>
                     </a:xfrm>
                     <a:prstGeom prst="rect">
                       <a:avLst/>
@@ -430,6 +133,455 @@
           </wp:anchor>
         </w:drawing>
       </w:r>
+      <w:r>
+        <w:rPr>
+          <w:rFonts w:ascii="Times New Roman" w:hAnsi="Times New Roman" w:cs="Times New Roman"/>
+        </w:rPr>
+        <w:t xml:space="preserve"> </w:t>
+      </w:r>
+      <w:r>
+        <w:rPr>
+          <w:rFonts w:ascii="Times New Roman" w:hAnsi="Times New Roman" w:cs="Times New Roman"/>
+        </w:rPr>
+        <w:tab/>
+      </w:r>
+      <w:bookmarkStart w:id="0" w:name="__DdeLink__4588_3452250398"/>
+      <w:bookmarkStart w:id="1" w:name="_Hlk174726214"/>
+      <w:r>
+        <w:rPr>
+          <w:rFonts w:ascii="Times New Roman" w:hAnsi="Times New Roman" w:cs="Times New Roman"/>
+          <w:sz w:val="24"/>
+          <w:szCs w:val="24"/>
+        </w:rPr>
+        <w:t xml:space="preserve">La majorité des moyens de réservation </w:t>
+      </w:r>
+      <w:r>
+        <w:rPr>
+          <w:rFonts w:ascii="Times New Roman" w:hAnsi="Times New Roman" w:cs="Times New Roman"/>
+          <w:sz w:val="24"/>
+          <w:szCs w:val="24"/>
+        </w:rPr>
+        <w:t>se faisaient historiquement directement sur place ou via un appel téléphonique</w:t>
+      </w:r>
+      <w:r>
+        <w:rPr>
+          <w:rFonts w:ascii="Times New Roman" w:hAnsi="Times New Roman" w:cs="Times New Roman"/>
+          <w:sz w:val="24"/>
+          <w:szCs w:val="24"/>
+        </w:rPr>
+        <w:t>.</w:t>
+      </w:r>
+      <w:r>
+        <w:rPr>
+          <w:rFonts w:ascii="Times New Roman" w:hAnsi="Times New Roman" w:cs="Times New Roman"/>
+          <w:sz w:val="24"/>
+          <w:szCs w:val="24"/>
+        </w:rPr>
+        <w:t xml:space="preserve"> Depuis l’arrivée d’internet, les sites de réservation en ligne se sont multipliés.</w:t>
+      </w:r>
+      <w:r>
+        <w:rPr>
+          <w:rFonts w:ascii="Times New Roman" w:hAnsi="Times New Roman" w:cs="Times New Roman"/>
+          <w:sz w:val="24"/>
+          <w:szCs w:val="24"/>
+        </w:rPr>
+        <w:t xml:space="preserve"> </w:t>
+      </w:r>
+      <w:r>
+        <w:rPr>
+          <w:rFonts w:ascii="Times New Roman" w:hAnsi="Times New Roman" w:cs="Times New Roman"/>
+          <w:sz w:val="24"/>
+          <w:szCs w:val="24"/>
+        </w:rPr>
+        <w:t>Toutefois, les options en ligne restent très peu flexibles</w:t>
+      </w:r>
+      <w:r>
+        <w:rPr>
+          <w:rFonts w:ascii="Times New Roman" w:hAnsi="Times New Roman" w:cs="Times New Roman"/>
+          <w:sz w:val="24"/>
+          <w:szCs w:val="24"/>
+        </w:rPr>
+        <w:t>.</w:t>
+      </w:r>
+      <w:r>
+        <w:rPr>
+          <w:rFonts w:ascii="Times New Roman" w:hAnsi="Times New Roman" w:cs="Times New Roman"/>
+          <w:sz w:val="24"/>
+          <w:szCs w:val="24"/>
+        </w:rPr>
+        <w:t xml:space="preserve"> Typiquement, ce genre de systèmes sont très séquentiels en demandant la date en premier lieu puis dans le cas échéant où il n’y a pas d’horaires qui convient, demande d’aller à tâtons jusqu’à en trouver une qui convient. </w:t>
+      </w:r>
+      <w:r>
+        <w:rPr>
+          <w:rFonts w:ascii="Times New Roman" w:hAnsi="Times New Roman" w:cs="Times New Roman"/>
+          <w:sz w:val="24"/>
+          <w:szCs w:val="24"/>
+        </w:rPr>
+        <w:t xml:space="preserve">L’arrivée de </w:t>
+      </w:r>
+      <w:r>
+        <w:rPr>
+          <w:rFonts w:ascii="Times New Roman" w:hAnsi="Times New Roman" w:cs="Times New Roman"/>
+          <w:sz w:val="24"/>
+          <w:szCs w:val="24"/>
+        </w:rPr>
+        <w:t>C</w:t>
+      </w:r>
+      <w:r>
+        <w:rPr>
+          <w:rFonts w:ascii="Times New Roman" w:hAnsi="Times New Roman" w:cs="Times New Roman"/>
+          <w:sz w:val="24"/>
+          <w:szCs w:val="24"/>
+        </w:rPr>
+        <w:t xml:space="preserve">hatbots basés sur l’IA ouvrent de nouvelles perspectives. </w:t>
+      </w:r>
+      <w:r>
+        <w:rPr>
+          <w:rFonts w:ascii="Times New Roman" w:hAnsi="Times New Roman" w:cs="Times New Roman"/>
+          <w:sz w:val="24"/>
+          <w:szCs w:val="24"/>
+        </w:rPr>
+        <w:t>C'est donc dans ce cadre-ci que le projet de réalisation d'un Chatbot intervient ;</w:t>
+      </w:r>
+      <w:r>
+        <w:rPr>
+          <w:rFonts w:ascii="Times New Roman" w:hAnsi="Times New Roman" w:cs="Times New Roman"/>
+          <w:sz w:val="24"/>
+          <w:szCs w:val="24"/>
+        </w:rPr>
+        <w:t xml:space="preserve"> </w:t>
+      </w:r>
+      <w:r>
+        <w:rPr>
+          <w:rFonts w:ascii="Times New Roman" w:hAnsi="Times New Roman" w:cs="Times New Roman"/>
+          <w:sz w:val="24"/>
+          <w:szCs w:val="24"/>
+        </w:rPr>
+        <w:t xml:space="preserve">mettant au passage à disposition </w:t>
+      </w:r>
+      <w:r>
+        <w:rPr>
+          <w:rFonts w:ascii="Times New Roman" w:hAnsi="Times New Roman" w:cs="Times New Roman"/>
+          <w:sz w:val="24"/>
+          <w:szCs w:val="24"/>
+        </w:rPr>
+        <w:t xml:space="preserve">des applications de messagerie sur smartphone </w:t>
+      </w:r>
+      <w:proofErr w:type="gramStart"/>
+      <w:r>
+        <w:rPr>
+          <w:rFonts w:ascii="Times New Roman" w:hAnsi="Times New Roman" w:cs="Times New Roman"/>
+          <w:sz w:val="24"/>
+          <w:szCs w:val="24"/>
+        </w:rPr>
+        <w:t>comme, par exemple,</w:t>
+      </w:r>
+      <w:proofErr w:type="gramEnd"/>
+      <w:r>
+        <w:rPr>
+          <w:rFonts w:ascii="Times New Roman" w:hAnsi="Times New Roman" w:cs="Times New Roman"/>
+          <w:sz w:val="24"/>
+          <w:szCs w:val="24"/>
+        </w:rPr>
+        <w:t xml:space="preserve"> Telegram</w:t>
+      </w:r>
+      <w:r>
+        <w:rPr>
+          <w:rFonts w:ascii="Times New Roman" w:hAnsi="Times New Roman" w:cs="Times New Roman"/>
+          <w:sz w:val="24"/>
+          <w:szCs w:val="24"/>
+        </w:rPr>
+        <w:t>. Le but premier étant de fournir un</w:t>
+      </w:r>
+      <w:r>
+        <w:rPr>
+          <w:rFonts w:ascii="Times New Roman" w:hAnsi="Times New Roman" w:cs="Times New Roman"/>
+          <w:sz w:val="24"/>
+          <w:szCs w:val="24"/>
+        </w:rPr>
+        <w:t xml:space="preserve"> </w:t>
+      </w:r>
+      <w:r>
+        <w:rPr>
+          <w:rFonts w:ascii="Times New Roman" w:hAnsi="Times New Roman" w:cs="Times New Roman"/>
+          <w:sz w:val="24"/>
+          <w:szCs w:val="24"/>
+        </w:rPr>
+        <w:t xml:space="preserve">nouvel outil </w:t>
+      </w:r>
+      <w:r>
+        <w:rPr>
+          <w:rFonts w:ascii="Times New Roman" w:hAnsi="Times New Roman" w:cs="Times New Roman"/>
+          <w:sz w:val="24"/>
+          <w:szCs w:val="24"/>
+        </w:rPr>
+        <w:t xml:space="preserve">permettant </w:t>
+      </w:r>
+      <w:r>
+        <w:rPr>
+          <w:rFonts w:ascii="Times New Roman" w:hAnsi="Times New Roman" w:cs="Times New Roman"/>
+          <w:sz w:val="24"/>
+          <w:szCs w:val="24"/>
+        </w:rPr>
+        <w:t xml:space="preserve">de donner un entre-deux </w:t>
+      </w:r>
+      <w:r>
+        <w:rPr>
+          <w:rFonts w:ascii="Times New Roman" w:hAnsi="Times New Roman" w:cs="Times New Roman"/>
+          <w:sz w:val="24"/>
+          <w:szCs w:val="24"/>
+        </w:rPr>
+        <w:t>entre un système de réservation par menus et de réservation par appel téléphonique</w:t>
+      </w:r>
+      <w:r>
+        <w:rPr>
+          <w:rFonts w:ascii="Times New Roman" w:hAnsi="Times New Roman" w:cs="Times New Roman"/>
+          <w:sz w:val="24"/>
+          <w:szCs w:val="24"/>
+        </w:rPr>
+        <w:t>. L’idée étant de garder un système automatisé mais avec la flexibilité d’une discussion que l’on peut avoir avec une personne</w:t>
+      </w:r>
+      <w:r>
+        <w:rPr>
+          <w:rFonts w:ascii="Times New Roman" w:hAnsi="Times New Roman" w:cs="Times New Roman"/>
+          <w:sz w:val="24"/>
+          <w:szCs w:val="24"/>
+        </w:rPr>
+        <w:t>.</w:t>
+      </w:r>
+      <w:r>
+        <w:rPr>
+          <w:rFonts w:ascii="Times New Roman" w:hAnsi="Times New Roman" w:cs="Times New Roman"/>
+          <w:sz w:val="24"/>
+          <w:szCs w:val="24"/>
+        </w:rPr>
+        <w:t xml:space="preserve"> A</w:t>
+      </w:r>
+      <w:r>
+        <w:rPr>
+          <w:rFonts w:ascii="Times New Roman" w:hAnsi="Times New Roman" w:cs="Times New Roman"/>
+          <w:sz w:val="24"/>
+          <w:szCs w:val="24"/>
+        </w:rPr>
+        <w:t>fin de mener à bien</w:t>
+      </w:r>
+      <w:r>
+        <w:rPr>
+          <w:rFonts w:ascii="Times New Roman" w:hAnsi="Times New Roman" w:cs="Times New Roman"/>
+          <w:sz w:val="24"/>
+          <w:szCs w:val="24"/>
+        </w:rPr>
+        <w:t xml:space="preserve"> </w:t>
+      </w:r>
+      <w:r>
+        <w:rPr>
+          <w:rFonts w:ascii="Times New Roman" w:hAnsi="Times New Roman" w:cs="Times New Roman"/>
+          <w:sz w:val="24"/>
+          <w:szCs w:val="24"/>
+        </w:rPr>
+        <w:t>ce projet, il a été dans un premier temps nécessaire de comprendre quels composants sont</w:t>
+      </w:r>
+      <w:r>
+        <w:rPr>
+          <w:rFonts w:ascii="Times New Roman" w:hAnsi="Times New Roman" w:cs="Times New Roman"/>
+          <w:sz w:val="24"/>
+          <w:szCs w:val="24"/>
+        </w:rPr>
+        <w:t xml:space="preserve"> </w:t>
+      </w:r>
+      <w:r>
+        <w:rPr>
+          <w:rFonts w:ascii="Times New Roman" w:hAnsi="Times New Roman" w:cs="Times New Roman"/>
+          <w:sz w:val="24"/>
+          <w:szCs w:val="24"/>
+        </w:rPr>
+        <w:t>nécessaires au fonctionnement d'un Chatbot</w:t>
+      </w:r>
+      <w:r>
+        <w:rPr>
+          <w:rFonts w:ascii="Times New Roman" w:hAnsi="Times New Roman" w:cs="Times New Roman"/>
+          <w:sz w:val="24"/>
+          <w:szCs w:val="24"/>
+        </w:rPr>
+        <w:t>.</w:t>
+      </w:r>
+      <w:r>
+        <w:rPr>
+          <w:rFonts w:ascii="Times New Roman" w:hAnsi="Times New Roman" w:cs="Times New Roman"/>
+          <w:sz w:val="24"/>
+          <w:szCs w:val="24"/>
+        </w:rPr>
+        <w:t xml:space="preserve"> </w:t>
+      </w:r>
+      <w:r>
+        <w:rPr>
+          <w:rFonts w:ascii="Times New Roman" w:hAnsi="Times New Roman" w:cs="Times New Roman"/>
+          <w:sz w:val="24"/>
+          <w:szCs w:val="24"/>
+        </w:rPr>
+        <w:t xml:space="preserve">Puis à partir de </w:t>
+      </w:r>
+      <w:r>
+        <w:rPr>
+          <w:rFonts w:ascii="Times New Roman" w:hAnsi="Times New Roman" w:cs="Times New Roman"/>
+          <w:sz w:val="24"/>
+          <w:szCs w:val="24"/>
+        </w:rPr>
+        <w:t>ce modèle, quels types de Chatbots existent</w:t>
+      </w:r>
+      <w:r>
+        <w:rPr>
+          <w:rFonts w:ascii="Times New Roman" w:hAnsi="Times New Roman" w:cs="Times New Roman"/>
+          <w:sz w:val="24"/>
+          <w:szCs w:val="24"/>
+        </w:rPr>
+        <w:t xml:space="preserve"> </w:t>
+      </w:r>
+      <w:r>
+        <w:rPr>
+          <w:rFonts w:ascii="Times New Roman" w:hAnsi="Times New Roman" w:cs="Times New Roman"/>
+          <w:sz w:val="24"/>
+          <w:szCs w:val="24"/>
+        </w:rPr>
+        <w:t>et surtout comment sont-ils implémentés. Un concept important étant le langage naturel et</w:t>
+      </w:r>
+      <w:r>
+        <w:rPr>
+          <w:rFonts w:ascii="Times New Roman" w:hAnsi="Times New Roman" w:cs="Times New Roman"/>
+          <w:sz w:val="24"/>
+          <w:szCs w:val="24"/>
+        </w:rPr>
+        <w:t xml:space="preserve"> </w:t>
+      </w:r>
+      <w:r>
+        <w:rPr>
+          <w:rFonts w:ascii="Times New Roman" w:hAnsi="Times New Roman" w:cs="Times New Roman"/>
+          <w:sz w:val="24"/>
+          <w:szCs w:val="24"/>
+        </w:rPr>
+        <w:t>comment il est traité dans un contexte d'automatisation d'un opérateur conversationnel</w:t>
+      </w:r>
+      <w:r>
+        <w:rPr>
+          <w:rFonts w:ascii="Times New Roman" w:hAnsi="Times New Roman" w:cs="Times New Roman"/>
+          <w:sz w:val="24"/>
+          <w:szCs w:val="24"/>
+        </w:rPr>
+        <w:t xml:space="preserve">. Un concept employé par l’opérateur </w:t>
+      </w:r>
+      <w:r>
+        <w:rPr>
+          <w:rFonts w:ascii="Times New Roman" w:hAnsi="Times New Roman" w:cs="Times New Roman"/>
+          <w:sz w:val="24"/>
+          <w:szCs w:val="24"/>
+        </w:rPr>
+        <w:t xml:space="preserve">afin </w:t>
+      </w:r>
+      <w:r>
+        <w:rPr>
+          <w:rFonts w:ascii="Times New Roman" w:hAnsi="Times New Roman" w:cs="Times New Roman"/>
+          <w:sz w:val="24"/>
+          <w:szCs w:val="24"/>
+        </w:rPr>
+        <w:t>d’être</w:t>
+      </w:r>
+      <w:r>
+        <w:rPr>
+          <w:rFonts w:ascii="Times New Roman" w:hAnsi="Times New Roman" w:cs="Times New Roman"/>
+          <w:sz w:val="24"/>
+          <w:szCs w:val="24"/>
+        </w:rPr>
+        <w:t xml:space="preserve"> capable de comprendre ce qu'il lui est dit et ainsi de pouvoir répondre correctement </w:t>
+      </w:r>
+      <w:r>
+        <w:rPr>
+          <w:rFonts w:ascii="Times New Roman" w:hAnsi="Times New Roman" w:cs="Times New Roman"/>
+          <w:sz w:val="24"/>
+          <w:szCs w:val="24"/>
+        </w:rPr>
+        <w:t xml:space="preserve">des </w:t>
+      </w:r>
+      <w:r>
+        <w:rPr>
+          <w:rFonts w:ascii="Times New Roman" w:hAnsi="Times New Roman" w:cs="Times New Roman"/>
+          <w:sz w:val="24"/>
+          <w:szCs w:val="24"/>
+        </w:rPr>
+        <w:t>requête</w:t>
+      </w:r>
+      <w:r>
+        <w:rPr>
+          <w:rFonts w:ascii="Times New Roman" w:hAnsi="Times New Roman" w:cs="Times New Roman"/>
+          <w:sz w:val="24"/>
+          <w:szCs w:val="24"/>
+        </w:rPr>
+        <w:t>s textuelles lui étant parvenues</w:t>
+      </w:r>
+      <w:r>
+        <w:rPr>
+          <w:rFonts w:ascii="Times New Roman" w:hAnsi="Times New Roman" w:cs="Times New Roman"/>
+          <w:sz w:val="24"/>
+          <w:szCs w:val="24"/>
+        </w:rPr>
+        <w:t>. Afin de trouver la technologie la plus pertinente</w:t>
+      </w:r>
+      <w:r>
+        <w:rPr>
+          <w:rFonts w:ascii="Times New Roman" w:hAnsi="Times New Roman" w:cs="Times New Roman"/>
+          <w:sz w:val="24"/>
+          <w:szCs w:val="24"/>
+        </w:rPr>
+        <w:t>, nous avons réalisé</w:t>
+      </w:r>
+      <w:r>
+        <w:rPr>
+          <w:rFonts w:ascii="Times New Roman" w:hAnsi="Times New Roman" w:cs="Times New Roman"/>
+          <w:sz w:val="24"/>
+          <w:szCs w:val="24"/>
+        </w:rPr>
+        <w:t xml:space="preserve"> </w:t>
+      </w:r>
+      <w:r>
+        <w:rPr>
+          <w:rFonts w:ascii="Times New Roman" w:hAnsi="Times New Roman" w:cs="Times New Roman"/>
+          <w:sz w:val="24"/>
+          <w:szCs w:val="24"/>
+        </w:rPr>
+        <w:t>plusieurs</w:t>
+      </w:r>
+      <w:r>
+        <w:rPr>
+          <w:rFonts w:ascii="Times New Roman" w:hAnsi="Times New Roman" w:cs="Times New Roman"/>
+          <w:sz w:val="24"/>
+          <w:szCs w:val="24"/>
+        </w:rPr>
+        <w:t xml:space="preserve"> prototypes </w:t>
+      </w:r>
+      <w:r>
+        <w:rPr>
+          <w:rFonts w:ascii="Times New Roman" w:hAnsi="Times New Roman" w:cs="Times New Roman"/>
+          <w:sz w:val="24"/>
+          <w:szCs w:val="24"/>
+        </w:rPr>
+        <w:t xml:space="preserve">de Chatbots dans l’intérêt de comprendre les subtilités des technologies possibles. Nous en avons ensuite sélectionné une pour réaliser un </w:t>
+      </w:r>
+      <w:r>
+        <w:rPr>
+          <w:rFonts w:ascii="Times New Roman" w:hAnsi="Times New Roman" w:cs="Times New Roman"/>
+          <w:sz w:val="24"/>
+          <w:szCs w:val="24"/>
+        </w:rPr>
+        <w:t>C</w:t>
+      </w:r>
+      <w:r>
+        <w:rPr>
+          <w:rFonts w:ascii="Times New Roman" w:hAnsi="Times New Roman" w:cs="Times New Roman"/>
+          <w:sz w:val="24"/>
+          <w:szCs w:val="24"/>
+        </w:rPr>
+        <w:t>hatbot de réservation conventionnel répondant à nos critères.</w:t>
+      </w:r>
+      <w:bookmarkEnd w:id="1"/>
     </w:p>
     <w:p>
       <w:pPr>
@@ -439,15 +591,8 @@
           <w:rFonts w:ascii="Times New Roman" w:hAnsi="Times New Roman" w:cs="Times New Roman"/>
         </w:rPr>
       </w:pPr>
-    </w:p>
-    <w:p>
-      <w:pPr>
-        <w:spacing w:after="0" w:line="240" w:lineRule="auto"/>
-        <w:jc w:val="both"/>
-        <w:rPr>
-          <w:rFonts w:ascii="Times New Roman" w:hAnsi="Times New Roman" w:cs="Times New Roman"/>
-        </w:rPr>
-      </w:pPr>
+      <w:bookmarkStart w:id="2" w:name="__DdeLink__1928_2063594322"/>
+      <w:bookmarkEnd w:id="2"/>
     </w:p>
     <w:p>
       <w:pPr>
@@ -479,6 +624,7 @@
       </w:tblGrid>
       <w:tr>
         <w:trPr>
+          <w:trHeight w:val="73"/>
           <w:jc w:val="center"/>
         </w:trPr>
         <w:tc>
@@ -493,19 +639,27 @@
                 <w:rFonts w:ascii="Liberation Serif" w:hAnsi="Liberation Serif" w:cs="Liberation Serif"/>
               </w:rPr>
             </w:pPr>
-            <w:bookmarkStart w:id="2" w:name="__Fieldmark__1657_1308450142"/>
+            <w:bookmarkStart w:id="3" w:name="__Fieldmark__1657_1308450142"/>
+            <w:proofErr w:type="spellStart"/>
             <w:r>
               <w:rPr>
                 <w:rFonts w:ascii="Liberation Serif" w:hAnsi="Liberation Serif" w:cs="Liberation Serif"/>
               </w:rPr>
               <w:t>Candidat</w:t>
             </w:r>
-            <w:bookmarkEnd w:id="2"/>
+            <w:bookmarkEnd w:id="3"/>
             <w:r>
               <w:rPr>
                 <w:rFonts w:ascii="Liberation Serif" w:hAnsi="Liberation Serif" w:cs="Liberation Serif"/>
               </w:rPr>
-              <w:t>-e :</w:t>
+              <w:t>-e</w:t>
+            </w:r>
+            <w:proofErr w:type="spellEnd"/>
+            <w:r>
+              <w:rPr>
+                <w:rFonts w:ascii="Liberation Serif" w:hAnsi="Liberation Serif" w:cs="Liberation Serif"/>
+              </w:rPr>
+              <w:t xml:space="preserve"> :</w:t>
             </w:r>
           </w:p>
           <w:p>
@@ -604,11 +758,19 @@
                 <w:rFonts w:ascii="Liberation Serif" w:hAnsi="Liberation Serif" w:cs="Liberation Serif"/>
               </w:rPr>
             </w:pPr>
+            <w:proofErr w:type="spellStart"/>
             <w:r>
               <w:rPr>
                 <w:rFonts w:ascii="Liberation Serif" w:hAnsi="Liberation Serif" w:cs="Liberation Serif"/>
               </w:rPr>
-              <w:t>Professeur-e(s) responsable(s) :</w:t>
+              <w:t>Professeur-e</w:t>
+            </w:r>
+            <w:proofErr w:type="spellEnd"/>
+            <w:r>
+              <w:rPr>
+                <w:rFonts w:ascii="Liberation Serif" w:hAnsi="Liberation Serif" w:cs="Liberation Serif"/>
+              </w:rPr>
+              <w:t>(s) responsable(s) :</w:t>
             </w:r>
           </w:p>
           <w:p>
@@ -646,6 +808,7 @@
               </w:rPr>
               <w:t xml:space="preserve"> </w:t>
             </w:r>
+            <w:proofErr w:type="spellStart"/>
             <w:r>
               <w:rPr>
                 <w:rFonts w:ascii="Liberation Serif" w:hAnsi="Liberation Serif" w:cs="Liberation Serif"/>
@@ -654,6 +817,7 @@
               </w:rPr>
               <w:t>Niklaus</w:t>
             </w:r>
+            <w:proofErr w:type="spellEnd"/>
           </w:p>
           <w:p>
             <w:pPr>
@@ -680,7 +844,23 @@
                 <w:rFonts w:ascii="Liberation Serif" w:hAnsi="Liberation Serif" w:cs="Liberation Serif"/>
                 <w:sz w:val="18"/>
               </w:rPr>
-              <w:t>Travail de bachelor soumis à une convention</w:t>
+              <w:t xml:space="preserve">Travail de </w:t>
+            </w:r>
+            <w:proofErr w:type="spellStart"/>
+            <w:r>
+              <w:rPr>
+                <w:rFonts w:ascii="Liberation Serif" w:hAnsi="Liberation Serif" w:cs="Liberation Serif"/>
+                <w:sz w:val="18"/>
+              </w:rPr>
+              <w:t>bachelor</w:t>
+            </w:r>
+            <w:proofErr w:type="spellEnd"/>
+            <w:r>
+              <w:rPr>
+                <w:rFonts w:ascii="Liberation Serif" w:hAnsi="Liberation Serif" w:cs="Liberation Serif"/>
+                <w:sz w:val="18"/>
+              </w:rPr>
+              <w:t xml:space="preserve"> soumis à une convention</w:t>
             </w:r>
             <w:r>
               <w:rPr>
@@ -740,8 +920,8 @@
         <w:pStyle w:val="NormalWeb"/>
         <w:spacing w:after="0" w:line="240" w:lineRule="auto"/>
       </w:pPr>
-      <w:bookmarkStart w:id="3" w:name="__Fieldmark__1658_1308450142"/>
-      <w:bookmarkEnd w:id="3"/>
+      <w:bookmarkStart w:id="4" w:name="__Fieldmark__1658_1308450142"/>
+      <w:bookmarkEnd w:id="4"/>
       <w:bookmarkEnd w:id="0"/>
     </w:p>
     <w:sectPr>
@@ -1059,8 +1239,20 @@
         <w:szCs w:val="24"/>
         <w:lang w:val="fr-FR"/>
       </w:rPr>
-      <w:t>Session de bachelor</w:t>
+      <w:t xml:space="preserve">Session de </w:t>
     </w:r>
+    <w:proofErr w:type="spellStart"/>
+    <w:r>
+      <w:rPr>
+        <w:rFonts w:cstheme="minorHAnsi"/>
+        <w:b/>
+        <w:sz w:val="24"/>
+        <w:szCs w:val="24"/>
+        <w:lang w:val="fr-FR"/>
+      </w:rPr>
+      <w:t>bachelor</w:t>
+    </w:r>
+    <w:proofErr w:type="spellEnd"/>
   </w:p>
 </w:hdr>
 </file>

</xml_diff>